<commit_message>
lỗi sửa sản phẩm
</commit_message>
<xml_diff>
--- a/target.docx
+++ b/target.docx
@@ -2497,7 +2497,113 @@
           <w:szCs w:val="21"/>
           <w:shd w:val="clear" w:color="auto" w:fill="FFFFFF"/>
         </w:rPr>
-        <w:t xml:space="preserve"> </w:t>
+        <w:t xml:space="preserve"> tài </w:t>
+      </w:r>
+      <w:proofErr w:type="spellStart"/>
+      <w:r>
+        <w:rPr>
+          <w:rFonts w:ascii="Roboto" w:hAnsi="Roboto"/>
+          <w:color w:val="3C4043"/>
+          <w:spacing w:val="3"/>
+          <w:sz w:val="21"/>
+          <w:szCs w:val="21"/>
+          <w:shd w:val="clear" w:color="auto" w:fill="FFFFFF"/>
+        </w:rPr>
+        <w:t>khoản</w:t>
+      </w:r>
+      <w:proofErr w:type="spellEnd"/>
+      <w:r>
+        <w:rPr>
+          <w:rFonts w:ascii="Roboto" w:hAnsi="Roboto"/>
+          <w:color w:val="3C4043"/>
+          <w:spacing w:val="3"/>
+          <w:sz w:val="21"/>
+          <w:szCs w:val="21"/>
+        </w:rPr>
+        <w:br/>
+      </w:r>
+      <w:r>
+        <w:rPr>
+          <w:rFonts w:ascii="Roboto" w:hAnsi="Roboto"/>
+          <w:color w:val="3C4043"/>
+          <w:spacing w:val="3"/>
+          <w:sz w:val="21"/>
+          <w:szCs w:val="21"/>
+          <w:shd w:val="clear" w:color="auto" w:fill="FFFFFF"/>
+        </w:rPr>
+        <w:t xml:space="preserve">    + </w:t>
+      </w:r>
+      <w:proofErr w:type="spellStart"/>
+      <w:r>
+        <w:rPr>
+          <w:rFonts w:ascii="Roboto" w:hAnsi="Roboto"/>
+          <w:color w:val="3C4043"/>
+          <w:spacing w:val="3"/>
+          <w:sz w:val="21"/>
+          <w:szCs w:val="21"/>
+          <w:shd w:val="clear" w:color="auto" w:fill="FFFFFF"/>
+        </w:rPr>
+        <w:t>Cập</w:t>
+      </w:r>
+      <w:proofErr w:type="spellEnd"/>
+      <w:r>
+        <w:rPr>
+          <w:rFonts w:ascii="Roboto" w:hAnsi="Roboto"/>
+          <w:color w:val="3C4043"/>
+          <w:spacing w:val="3"/>
+          <w:sz w:val="21"/>
+          <w:szCs w:val="21"/>
+          <w:shd w:val="clear" w:color="auto" w:fill="FFFFFF"/>
+        </w:rPr>
+        <w:t xml:space="preserve"> </w:t>
+      </w:r>
+      <w:proofErr w:type="spellStart"/>
+      <w:r>
+        <w:rPr>
+          <w:rFonts w:ascii="Roboto" w:hAnsi="Roboto"/>
+          <w:color w:val="3C4043"/>
+          <w:spacing w:val="3"/>
+          <w:sz w:val="21"/>
+          <w:szCs w:val="21"/>
+          <w:shd w:val="clear" w:color="auto" w:fill="FFFFFF"/>
+        </w:rPr>
+        <w:t>nhật</w:t>
+      </w:r>
+      <w:proofErr w:type="spellEnd"/>
+      <w:r>
+        <w:rPr>
+          <w:rFonts w:ascii="Roboto" w:hAnsi="Roboto"/>
+          <w:color w:val="3C4043"/>
+          <w:spacing w:val="3"/>
+          <w:sz w:val="21"/>
+          <w:szCs w:val="21"/>
+          <w:shd w:val="clear" w:color="auto" w:fill="FFFFFF"/>
+        </w:rPr>
+        <w:t xml:space="preserve"> </w:t>
+      </w:r>
+      <w:proofErr w:type="spellStart"/>
+      <w:r>
+        <w:rPr>
+          <w:rFonts w:ascii="Roboto" w:hAnsi="Roboto"/>
+          <w:color w:val="3C4043"/>
+          <w:spacing w:val="3"/>
+          <w:sz w:val="21"/>
+          <w:szCs w:val="21"/>
+          <w:shd w:val="clear" w:color="auto" w:fill="FFFFFF"/>
+        </w:rPr>
+        <w:t>thông</w:t>
+      </w:r>
+      <w:proofErr w:type="spellEnd"/>
+      <w:r>
+        <w:rPr>
+          <w:rFonts w:ascii="Roboto" w:hAnsi="Roboto"/>
+          <w:color w:val="3C4043"/>
+          <w:spacing w:val="3"/>
+          <w:sz w:val="21"/>
+          <w:szCs w:val="21"/>
+          <w:shd w:val="clear" w:color="auto" w:fill="FFFFFF"/>
+        </w:rPr>
+        <w:t xml:space="preserve"> tin </w:t>
       </w:r>
       <w:proofErr w:type="spellStart"/>
       <w:r>
@@ -2555,6 +2661,342 @@
           <w:szCs w:val="21"/>
           <w:shd w:val="clear" w:color="auto" w:fill="FFFFFF"/>
         </w:rPr>
+        <w:t xml:space="preserve">- Trang </w:t>
+      </w:r>
+      <w:proofErr w:type="spellStart"/>
+      <w:r>
+        <w:rPr>
+          <w:rFonts w:ascii="Roboto" w:hAnsi="Roboto"/>
+          <w:color w:val="3C4043"/>
+          <w:spacing w:val="3"/>
+          <w:sz w:val="21"/>
+          <w:szCs w:val="21"/>
+          <w:shd w:val="clear" w:color="auto" w:fill="FFFFFF"/>
+        </w:rPr>
+        <w:t>theo</w:t>
+      </w:r>
+      <w:proofErr w:type="spellEnd"/>
+      <w:r>
+        <w:rPr>
+          <w:rFonts w:ascii="Roboto" w:hAnsi="Roboto"/>
+          <w:color w:val="3C4043"/>
+          <w:spacing w:val="3"/>
+          <w:sz w:val="21"/>
+          <w:szCs w:val="21"/>
+          <w:shd w:val="clear" w:color="auto" w:fill="FFFFFF"/>
+        </w:rPr>
+        <w:t xml:space="preserve"> </w:t>
+      </w:r>
+      <w:proofErr w:type="spellStart"/>
+      <w:r>
+        <w:rPr>
+          <w:rFonts w:ascii="Roboto" w:hAnsi="Roboto"/>
+          <w:color w:val="3C4043"/>
+          <w:spacing w:val="3"/>
+          <w:sz w:val="21"/>
+          <w:szCs w:val="21"/>
+          <w:shd w:val="clear" w:color="auto" w:fill="FFFFFF"/>
+        </w:rPr>
+        <w:t>dõi</w:t>
+      </w:r>
+      <w:proofErr w:type="spellEnd"/>
+      <w:r>
+        <w:rPr>
+          <w:rFonts w:ascii="Roboto" w:hAnsi="Roboto"/>
+          <w:color w:val="3C4043"/>
+          <w:spacing w:val="3"/>
+          <w:sz w:val="21"/>
+          <w:szCs w:val="21"/>
+          <w:shd w:val="clear" w:color="auto" w:fill="FFFFFF"/>
+        </w:rPr>
+        <w:t xml:space="preserve"> </w:t>
+      </w:r>
+      <w:proofErr w:type="spellStart"/>
+      <w:r>
+        <w:rPr>
+          <w:rFonts w:ascii="Roboto" w:hAnsi="Roboto"/>
+          <w:color w:val="3C4043"/>
+          <w:spacing w:val="3"/>
+          <w:sz w:val="21"/>
+          <w:szCs w:val="21"/>
+          <w:shd w:val="clear" w:color="auto" w:fill="FFFFFF"/>
+        </w:rPr>
+        <w:t>đơn</w:t>
+      </w:r>
+      <w:proofErr w:type="spellEnd"/>
+      <w:r>
+        <w:rPr>
+          <w:rFonts w:ascii="Roboto" w:hAnsi="Roboto"/>
+          <w:color w:val="3C4043"/>
+          <w:spacing w:val="3"/>
+          <w:sz w:val="21"/>
+          <w:szCs w:val="21"/>
+          <w:shd w:val="clear" w:color="auto" w:fill="FFFFFF"/>
+        </w:rPr>
+        <w:t xml:space="preserve"> </w:t>
+      </w:r>
+      <w:proofErr w:type="spellStart"/>
+      <w:r>
+        <w:rPr>
+          <w:rFonts w:ascii="Roboto" w:hAnsi="Roboto"/>
+          <w:color w:val="3C4043"/>
+          <w:spacing w:val="3"/>
+          <w:sz w:val="21"/>
+          <w:szCs w:val="21"/>
+          <w:shd w:val="clear" w:color="auto" w:fill="FFFFFF"/>
+        </w:rPr>
+        <w:t>hàng</w:t>
+      </w:r>
+      <w:proofErr w:type="spellEnd"/>
+      <w:r>
+        <w:rPr>
+          <w:rFonts w:ascii="Roboto" w:hAnsi="Roboto"/>
+          <w:color w:val="3C4043"/>
+          <w:spacing w:val="3"/>
+          <w:sz w:val="21"/>
+          <w:szCs w:val="21"/>
+        </w:rPr>
+        <w:br/>
+      </w:r>
+      <w:r>
+        <w:rPr>
+          <w:rFonts w:ascii="Roboto" w:hAnsi="Roboto"/>
+          <w:color w:val="3C4043"/>
+          <w:spacing w:val="3"/>
+          <w:sz w:val="21"/>
+          <w:szCs w:val="21"/>
+          <w:shd w:val="clear" w:color="auto" w:fill="FFFFFF"/>
+        </w:rPr>
+        <w:t xml:space="preserve">    </w:t>
+      </w:r>
+      <w:r>
+        <w:rPr>
+          <w:rFonts w:ascii="Roboto" w:hAnsi="Roboto"/>
+          <w:color w:val="3C4043"/>
+          <w:spacing w:val="3"/>
+          <w:sz w:val="21"/>
+          <w:szCs w:val="21"/>
+          <w:shd w:val="clear" w:color="auto" w:fill="FFFFFF"/>
+        </w:rPr>
+        <w:t xml:space="preserve">+ </w:t>
+      </w:r>
+      <w:proofErr w:type="spellStart"/>
+      <w:r>
+        <w:rPr>
+          <w:rFonts w:ascii="Roboto" w:hAnsi="Roboto"/>
+          <w:color w:val="3C4043"/>
+          <w:spacing w:val="3"/>
+          <w:sz w:val="21"/>
+          <w:szCs w:val="21"/>
+          <w:shd w:val="clear" w:color="auto" w:fill="FFFFFF"/>
+        </w:rPr>
+        <w:t>Hủy</w:t>
+      </w:r>
+      <w:proofErr w:type="spellEnd"/>
+      <w:r>
+        <w:rPr>
+          <w:rFonts w:ascii="Roboto" w:hAnsi="Roboto"/>
+          <w:color w:val="3C4043"/>
+          <w:spacing w:val="3"/>
+          <w:sz w:val="21"/>
+          <w:szCs w:val="21"/>
+          <w:shd w:val="clear" w:color="auto" w:fill="FFFFFF"/>
+        </w:rPr>
+        <w:t xml:space="preserve"> </w:t>
+      </w:r>
+      <w:proofErr w:type="spellStart"/>
+      <w:r>
+        <w:rPr>
+          <w:rFonts w:ascii="Roboto" w:hAnsi="Roboto"/>
+          <w:color w:val="3C4043"/>
+          <w:spacing w:val="3"/>
+          <w:sz w:val="21"/>
+          <w:szCs w:val="21"/>
+          <w:shd w:val="clear" w:color="auto" w:fill="FFFFFF"/>
+        </w:rPr>
+        <w:t>đơn</w:t>
+      </w:r>
+      <w:proofErr w:type="spellEnd"/>
+      <w:r>
+        <w:rPr>
+          <w:rFonts w:ascii="Roboto" w:hAnsi="Roboto"/>
+          <w:color w:val="3C4043"/>
+          <w:spacing w:val="3"/>
+          <w:sz w:val="21"/>
+          <w:szCs w:val="21"/>
+          <w:shd w:val="clear" w:color="auto" w:fill="FFFFFF"/>
+        </w:rPr>
+        <w:t xml:space="preserve"> </w:t>
+      </w:r>
+      <w:proofErr w:type="spellStart"/>
+      <w:r>
+        <w:rPr>
+          <w:rFonts w:ascii="Roboto" w:hAnsi="Roboto"/>
+          <w:color w:val="3C4043"/>
+          <w:spacing w:val="3"/>
+          <w:sz w:val="21"/>
+          <w:szCs w:val="21"/>
+          <w:shd w:val="clear" w:color="auto" w:fill="FFFFFF"/>
+        </w:rPr>
+        <w:t>hàng</w:t>
+      </w:r>
+      <w:proofErr w:type="spellEnd"/>
+      <w:r>
+        <w:rPr>
+          <w:rFonts w:ascii="Roboto" w:hAnsi="Roboto"/>
+          <w:color w:val="3C4043"/>
+          <w:spacing w:val="3"/>
+          <w:sz w:val="21"/>
+          <w:szCs w:val="21"/>
+        </w:rPr>
+        <w:br/>
+      </w:r>
+      <w:r>
+        <w:rPr>
+          <w:rFonts w:ascii="Roboto" w:hAnsi="Roboto"/>
+          <w:color w:val="3C4043"/>
+          <w:spacing w:val="3"/>
+          <w:sz w:val="21"/>
+          <w:szCs w:val="21"/>
+        </w:rPr>
+        <w:br/>
+      </w:r>
+      <w:r>
+        <w:rPr>
+          <w:rFonts w:ascii="Roboto" w:hAnsi="Roboto"/>
+          <w:color w:val="3C4043"/>
+          <w:spacing w:val="3"/>
+          <w:sz w:val="21"/>
+          <w:szCs w:val="21"/>
+          <w:shd w:val="clear" w:color="auto" w:fill="FFFFFF"/>
+        </w:rPr>
+        <w:t>2. Admin</w:t>
+      </w:r>
+      <w:r>
+        <w:rPr>
+          <w:rFonts w:ascii="Roboto" w:hAnsi="Roboto"/>
+          <w:color w:val="3C4043"/>
+          <w:spacing w:val="3"/>
+          <w:sz w:val="21"/>
+          <w:szCs w:val="21"/>
+        </w:rPr>
+        <w:br/>
+      </w:r>
+      <w:r>
+        <w:rPr>
+          <w:rFonts w:ascii="Roboto" w:hAnsi="Roboto"/>
+          <w:color w:val="3C4043"/>
+          <w:spacing w:val="3"/>
+          <w:sz w:val="21"/>
+          <w:szCs w:val="21"/>
+          <w:shd w:val="clear" w:color="auto" w:fill="FFFFFF"/>
+        </w:rPr>
+        <w:t xml:space="preserve">- Trang </w:t>
+      </w:r>
+      <w:proofErr w:type="spellStart"/>
+      <w:r>
+        <w:rPr>
+          <w:rFonts w:ascii="Roboto" w:hAnsi="Roboto"/>
+          <w:color w:val="3C4043"/>
+          <w:spacing w:val="3"/>
+          <w:sz w:val="21"/>
+          <w:szCs w:val="21"/>
+          <w:shd w:val="clear" w:color="auto" w:fill="FFFFFF"/>
+        </w:rPr>
+        <w:t>quản</w:t>
+      </w:r>
+      <w:proofErr w:type="spellEnd"/>
+      <w:r>
+        <w:rPr>
+          <w:rFonts w:ascii="Roboto" w:hAnsi="Roboto"/>
+          <w:color w:val="3C4043"/>
+          <w:spacing w:val="3"/>
+          <w:sz w:val="21"/>
+          <w:szCs w:val="21"/>
+          <w:shd w:val="clear" w:color="auto" w:fill="FFFFFF"/>
+        </w:rPr>
+        <w:t xml:space="preserve"> </w:t>
+      </w:r>
+      <w:proofErr w:type="spellStart"/>
+      <w:r>
+        <w:rPr>
+          <w:rFonts w:ascii="Roboto" w:hAnsi="Roboto"/>
+          <w:color w:val="3C4043"/>
+          <w:spacing w:val="3"/>
+          <w:sz w:val="21"/>
+          <w:szCs w:val="21"/>
+          <w:shd w:val="clear" w:color="auto" w:fill="FFFFFF"/>
+        </w:rPr>
+        <w:t>ly</w:t>
+      </w:r>
+      <w:proofErr w:type="spellEnd"/>
+      <w:r>
+        <w:rPr>
+          <w:rFonts w:ascii="Roboto" w:hAnsi="Roboto"/>
+          <w:color w:val="3C4043"/>
+          <w:spacing w:val="3"/>
+          <w:sz w:val="21"/>
+          <w:szCs w:val="21"/>
+          <w:shd w:val="clear" w:color="auto" w:fill="FFFFFF"/>
+        </w:rPr>
+        <w:t xml:space="preserve">́ </w:t>
+      </w:r>
+      <w:proofErr w:type="spellStart"/>
+      <w:r>
+        <w:rPr>
+          <w:rFonts w:ascii="Roboto" w:hAnsi="Roboto"/>
+          <w:color w:val="3C4043"/>
+          <w:spacing w:val="3"/>
+          <w:sz w:val="21"/>
+          <w:szCs w:val="21"/>
+          <w:shd w:val="clear" w:color="auto" w:fill="FFFFFF"/>
+        </w:rPr>
+        <w:t>danh</w:t>
+      </w:r>
+      <w:proofErr w:type="spellEnd"/>
+      <w:r>
+        <w:rPr>
+          <w:rFonts w:ascii="Roboto" w:hAnsi="Roboto"/>
+          <w:color w:val="3C4043"/>
+          <w:spacing w:val="3"/>
+          <w:sz w:val="21"/>
+          <w:szCs w:val="21"/>
+          <w:shd w:val="clear" w:color="auto" w:fill="FFFFFF"/>
+        </w:rPr>
+        <w:t xml:space="preserve"> </w:t>
+      </w:r>
+      <w:proofErr w:type="spellStart"/>
+      <w:r>
+        <w:rPr>
+          <w:rFonts w:ascii="Roboto" w:hAnsi="Roboto"/>
+          <w:color w:val="3C4043"/>
+          <w:spacing w:val="3"/>
+          <w:sz w:val="21"/>
+          <w:szCs w:val="21"/>
+          <w:shd w:val="clear" w:color="auto" w:fill="FFFFFF"/>
+        </w:rPr>
+        <w:t>mục</w:t>
+      </w:r>
+      <w:proofErr w:type="spellEnd"/>
+      <w:r>
+        <w:rPr>
+          <w:rFonts w:ascii="Roboto" w:hAnsi="Roboto"/>
+          <w:color w:val="3C4043"/>
+          <w:spacing w:val="3"/>
+          <w:sz w:val="21"/>
+          <w:szCs w:val="21"/>
+        </w:rPr>
+        <w:br/>
+      </w:r>
+      <w:r>
+        <w:rPr>
+          <w:rFonts w:ascii="Roboto" w:hAnsi="Roboto"/>
+          <w:color w:val="3C4043"/>
+          <w:spacing w:val="3"/>
+          <w:sz w:val="21"/>
+          <w:szCs w:val="21"/>
+          <w:shd w:val="clear" w:color="auto" w:fill="FFFFFF"/>
+        </w:rPr>
         <w:t xml:space="preserve">    + </w:t>
       </w:r>
       <w:proofErr w:type="spellStart"/>
@@ -2567,67 +3009,231 @@
           <w:szCs w:val="21"/>
           <w:shd w:val="clear" w:color="auto" w:fill="FFFFFF"/>
         </w:rPr>
-        <w:t>Cập</w:t>
-      </w:r>
-      <w:proofErr w:type="spellEnd"/>
-      <w:r>
-        <w:rPr>
-          <w:rFonts w:ascii="Roboto" w:hAnsi="Roboto"/>
-          <w:color w:val="3C4043"/>
-          <w:spacing w:val="3"/>
-          <w:sz w:val="21"/>
-          <w:szCs w:val="21"/>
-          <w:shd w:val="clear" w:color="auto" w:fill="FFFFFF"/>
-        </w:rPr>
-        <w:t xml:space="preserve"> </w:t>
-      </w:r>
-      <w:proofErr w:type="spellStart"/>
-      <w:r>
-        <w:rPr>
-          <w:rFonts w:ascii="Roboto" w:hAnsi="Roboto"/>
-          <w:color w:val="3C4043"/>
-          <w:spacing w:val="3"/>
-          <w:sz w:val="21"/>
-          <w:szCs w:val="21"/>
-          <w:shd w:val="clear" w:color="auto" w:fill="FFFFFF"/>
-        </w:rPr>
-        <w:t>nhật</w:t>
-      </w:r>
-      <w:proofErr w:type="spellEnd"/>
-      <w:r>
-        <w:rPr>
-          <w:rFonts w:ascii="Roboto" w:hAnsi="Roboto"/>
-          <w:color w:val="3C4043"/>
-          <w:spacing w:val="3"/>
-          <w:sz w:val="21"/>
-          <w:szCs w:val="21"/>
-          <w:shd w:val="clear" w:color="auto" w:fill="FFFFFF"/>
-        </w:rPr>
-        <w:t xml:space="preserve"> </w:t>
-      </w:r>
-      <w:proofErr w:type="spellStart"/>
-      <w:r>
-        <w:rPr>
-          <w:rFonts w:ascii="Roboto" w:hAnsi="Roboto"/>
-          <w:color w:val="3C4043"/>
-          <w:spacing w:val="3"/>
-          <w:sz w:val="21"/>
-          <w:szCs w:val="21"/>
-          <w:shd w:val="clear" w:color="auto" w:fill="FFFFFF"/>
-        </w:rPr>
-        <w:t>thông</w:t>
-      </w:r>
-      <w:proofErr w:type="spellEnd"/>
-      <w:r>
-        <w:rPr>
-          <w:rFonts w:ascii="Roboto" w:hAnsi="Roboto"/>
-          <w:color w:val="3C4043"/>
-          <w:spacing w:val="3"/>
-          <w:sz w:val="21"/>
-          <w:szCs w:val="21"/>
-          <w:shd w:val="clear" w:color="auto" w:fill="FFFFFF"/>
-        </w:rPr>
-        <w:t xml:space="preserve"> tin </w:t>
+        <w:t>Xóa</w:t>
+      </w:r>
+      <w:proofErr w:type="spellEnd"/>
+      <w:r>
+        <w:rPr>
+          <w:rFonts w:ascii="Roboto" w:hAnsi="Roboto"/>
+          <w:color w:val="3C4043"/>
+          <w:spacing w:val="3"/>
+          <w:sz w:val="21"/>
+          <w:szCs w:val="21"/>
+          <w:shd w:val="clear" w:color="auto" w:fill="FFFFFF"/>
+        </w:rPr>
+        <w:t xml:space="preserve"> </w:t>
+      </w:r>
+      <w:proofErr w:type="spellStart"/>
+      <w:r>
+        <w:rPr>
+          <w:rFonts w:ascii="Roboto" w:hAnsi="Roboto"/>
+          <w:color w:val="3C4043"/>
+          <w:spacing w:val="3"/>
+          <w:sz w:val="21"/>
+          <w:szCs w:val="21"/>
+          <w:shd w:val="clear" w:color="auto" w:fill="FFFFFF"/>
+        </w:rPr>
+        <w:t>danh</w:t>
+      </w:r>
+      <w:proofErr w:type="spellEnd"/>
+      <w:r>
+        <w:rPr>
+          <w:rFonts w:ascii="Roboto" w:hAnsi="Roboto"/>
+          <w:color w:val="3C4043"/>
+          <w:spacing w:val="3"/>
+          <w:sz w:val="21"/>
+          <w:szCs w:val="21"/>
+          <w:shd w:val="clear" w:color="auto" w:fill="FFFFFF"/>
+        </w:rPr>
+        <w:t xml:space="preserve"> </w:t>
+      </w:r>
+      <w:proofErr w:type="spellStart"/>
+      <w:r>
+        <w:rPr>
+          <w:rFonts w:ascii="Roboto" w:hAnsi="Roboto"/>
+          <w:color w:val="3C4043"/>
+          <w:spacing w:val="3"/>
+          <w:sz w:val="21"/>
+          <w:szCs w:val="21"/>
+          <w:shd w:val="clear" w:color="auto" w:fill="FFFFFF"/>
+        </w:rPr>
+        <w:t>mục</w:t>
+      </w:r>
+      <w:proofErr w:type="spellEnd"/>
+      <w:r>
+        <w:rPr>
+          <w:rFonts w:ascii="Roboto" w:hAnsi="Roboto"/>
+          <w:color w:val="3C4043"/>
+          <w:spacing w:val="3"/>
+          <w:sz w:val="21"/>
+          <w:szCs w:val="21"/>
+        </w:rPr>
+        <w:br/>
+      </w:r>
+      <w:r>
+        <w:rPr>
+          <w:rFonts w:ascii="Roboto" w:hAnsi="Roboto"/>
+          <w:color w:val="3C4043"/>
+          <w:spacing w:val="3"/>
+          <w:sz w:val="21"/>
+          <w:szCs w:val="21"/>
+          <w:shd w:val="clear" w:color="auto" w:fill="FFFFFF"/>
+        </w:rPr>
+        <w:t xml:space="preserve">- Trang </w:t>
+      </w:r>
+      <w:proofErr w:type="spellStart"/>
+      <w:r>
+        <w:rPr>
+          <w:rFonts w:ascii="Roboto" w:hAnsi="Roboto"/>
+          <w:color w:val="3C4043"/>
+          <w:spacing w:val="3"/>
+          <w:sz w:val="21"/>
+          <w:szCs w:val="21"/>
+          <w:shd w:val="clear" w:color="auto" w:fill="FFFFFF"/>
+        </w:rPr>
+        <w:t>quản</w:t>
+      </w:r>
+      <w:proofErr w:type="spellEnd"/>
+      <w:r>
+        <w:rPr>
+          <w:rFonts w:ascii="Roboto" w:hAnsi="Roboto"/>
+          <w:color w:val="3C4043"/>
+          <w:spacing w:val="3"/>
+          <w:sz w:val="21"/>
+          <w:szCs w:val="21"/>
+          <w:shd w:val="clear" w:color="auto" w:fill="FFFFFF"/>
+        </w:rPr>
+        <w:t xml:space="preserve"> </w:t>
+      </w:r>
+      <w:proofErr w:type="spellStart"/>
+      <w:r>
+        <w:rPr>
+          <w:rFonts w:ascii="Roboto" w:hAnsi="Roboto"/>
+          <w:color w:val="3C4043"/>
+          <w:spacing w:val="3"/>
+          <w:sz w:val="21"/>
+          <w:szCs w:val="21"/>
+          <w:shd w:val="clear" w:color="auto" w:fill="FFFFFF"/>
+        </w:rPr>
+        <w:t>ly</w:t>
+      </w:r>
+      <w:proofErr w:type="spellEnd"/>
+      <w:r>
+        <w:rPr>
+          <w:rFonts w:ascii="Roboto" w:hAnsi="Roboto"/>
+          <w:color w:val="3C4043"/>
+          <w:spacing w:val="3"/>
+          <w:sz w:val="21"/>
+          <w:szCs w:val="21"/>
+          <w:shd w:val="clear" w:color="auto" w:fill="FFFFFF"/>
+        </w:rPr>
+        <w:t xml:space="preserve">́ </w:t>
+      </w:r>
+      <w:proofErr w:type="spellStart"/>
+      <w:r>
+        <w:rPr>
+          <w:rFonts w:ascii="Roboto" w:hAnsi="Roboto"/>
+          <w:color w:val="3C4043"/>
+          <w:spacing w:val="3"/>
+          <w:sz w:val="21"/>
+          <w:szCs w:val="21"/>
+          <w:shd w:val="clear" w:color="auto" w:fill="FFFFFF"/>
+        </w:rPr>
+        <w:t>sản</w:t>
+      </w:r>
+      <w:proofErr w:type="spellEnd"/>
+      <w:r>
+        <w:rPr>
+          <w:rFonts w:ascii="Roboto" w:hAnsi="Roboto"/>
+          <w:color w:val="3C4043"/>
+          <w:spacing w:val="3"/>
+          <w:sz w:val="21"/>
+          <w:szCs w:val="21"/>
+          <w:shd w:val="clear" w:color="auto" w:fill="FFFFFF"/>
+        </w:rPr>
+        <w:t xml:space="preserve"> </w:t>
+      </w:r>
+      <w:proofErr w:type="spellStart"/>
+      <w:r>
+        <w:rPr>
+          <w:rFonts w:ascii="Roboto" w:hAnsi="Roboto"/>
+          <w:color w:val="3C4043"/>
+          <w:spacing w:val="3"/>
+          <w:sz w:val="21"/>
+          <w:szCs w:val="21"/>
+          <w:shd w:val="clear" w:color="auto" w:fill="FFFFFF"/>
+        </w:rPr>
+        <w:t>phẩm</w:t>
+      </w:r>
+      <w:proofErr w:type="spellEnd"/>
+      <w:r>
+        <w:rPr>
+          <w:rFonts w:ascii="Roboto" w:hAnsi="Roboto"/>
+          <w:color w:val="3C4043"/>
+          <w:spacing w:val="3"/>
+          <w:sz w:val="21"/>
+          <w:szCs w:val="21"/>
+        </w:rPr>
+        <w:br/>
+      </w:r>
+      <w:r>
+        <w:rPr>
+          <w:rFonts w:ascii="Roboto" w:hAnsi="Roboto"/>
+          <w:color w:val="3C4043"/>
+          <w:spacing w:val="3"/>
+          <w:sz w:val="21"/>
+          <w:szCs w:val="21"/>
+          <w:shd w:val="clear" w:color="auto" w:fill="FFFFFF"/>
+        </w:rPr>
+        <w:t xml:space="preserve">- Trang </w:t>
+      </w:r>
+      <w:proofErr w:type="spellStart"/>
+      <w:r>
+        <w:rPr>
+          <w:rFonts w:ascii="Roboto" w:hAnsi="Roboto"/>
+          <w:color w:val="3C4043"/>
+          <w:spacing w:val="3"/>
+          <w:sz w:val="21"/>
+          <w:szCs w:val="21"/>
+          <w:shd w:val="clear" w:color="auto" w:fill="FFFFFF"/>
+        </w:rPr>
+        <w:t>quản</w:t>
+      </w:r>
+      <w:proofErr w:type="spellEnd"/>
+      <w:r>
+        <w:rPr>
+          <w:rFonts w:ascii="Roboto" w:hAnsi="Roboto"/>
+          <w:color w:val="3C4043"/>
+          <w:spacing w:val="3"/>
+          <w:sz w:val="21"/>
+          <w:szCs w:val="21"/>
+          <w:shd w:val="clear" w:color="auto" w:fill="FFFFFF"/>
+        </w:rPr>
+        <w:t xml:space="preserve"> </w:t>
+      </w:r>
+      <w:proofErr w:type="spellStart"/>
+      <w:r>
+        <w:rPr>
+          <w:rFonts w:ascii="Roboto" w:hAnsi="Roboto"/>
+          <w:color w:val="3C4043"/>
+          <w:spacing w:val="3"/>
+          <w:sz w:val="21"/>
+          <w:szCs w:val="21"/>
+          <w:shd w:val="clear" w:color="auto" w:fill="FFFFFF"/>
+        </w:rPr>
+        <w:t>ly</w:t>
+      </w:r>
+      <w:proofErr w:type="spellEnd"/>
+      <w:r>
+        <w:rPr>
+          <w:rFonts w:ascii="Roboto" w:hAnsi="Roboto"/>
+          <w:color w:val="3C4043"/>
+          <w:spacing w:val="3"/>
+          <w:sz w:val="21"/>
+          <w:szCs w:val="21"/>
+          <w:shd w:val="clear" w:color="auto" w:fill="FFFFFF"/>
+        </w:rPr>
+        <w:t xml:space="preserve">́ </w:t>
       </w:r>
       <w:proofErr w:type="spellStart"/>
       <w:r>
@@ -2685,112 +3291,6 @@
           <w:szCs w:val="21"/>
           <w:shd w:val="clear" w:color="auto" w:fill="FFFFFF"/>
         </w:rPr>
-        <w:t xml:space="preserve">- Trang </w:t>
-      </w:r>
-      <w:proofErr w:type="spellStart"/>
-      <w:r>
-        <w:rPr>
-          <w:rFonts w:ascii="Roboto" w:hAnsi="Roboto"/>
-          <w:color w:val="3C4043"/>
-          <w:spacing w:val="3"/>
-          <w:sz w:val="21"/>
-          <w:szCs w:val="21"/>
-          <w:shd w:val="clear" w:color="auto" w:fill="FFFFFF"/>
-        </w:rPr>
-        <w:t>theo</w:t>
-      </w:r>
-      <w:proofErr w:type="spellEnd"/>
-      <w:r>
-        <w:rPr>
-          <w:rFonts w:ascii="Roboto" w:hAnsi="Roboto"/>
-          <w:color w:val="3C4043"/>
-          <w:spacing w:val="3"/>
-          <w:sz w:val="21"/>
-          <w:szCs w:val="21"/>
-          <w:shd w:val="clear" w:color="auto" w:fill="FFFFFF"/>
-        </w:rPr>
-        <w:t xml:space="preserve"> </w:t>
-      </w:r>
-      <w:proofErr w:type="spellStart"/>
-      <w:r>
-        <w:rPr>
-          <w:rFonts w:ascii="Roboto" w:hAnsi="Roboto"/>
-          <w:color w:val="3C4043"/>
-          <w:spacing w:val="3"/>
-          <w:sz w:val="21"/>
-          <w:szCs w:val="21"/>
-          <w:shd w:val="clear" w:color="auto" w:fill="FFFFFF"/>
-        </w:rPr>
-        <w:t>dõi</w:t>
-      </w:r>
-      <w:proofErr w:type="spellEnd"/>
-      <w:r>
-        <w:rPr>
-          <w:rFonts w:ascii="Roboto" w:hAnsi="Roboto"/>
-          <w:color w:val="3C4043"/>
-          <w:spacing w:val="3"/>
-          <w:sz w:val="21"/>
-          <w:szCs w:val="21"/>
-          <w:shd w:val="clear" w:color="auto" w:fill="FFFFFF"/>
-        </w:rPr>
-        <w:t xml:space="preserve"> </w:t>
-      </w:r>
-      <w:proofErr w:type="spellStart"/>
-      <w:r>
-        <w:rPr>
-          <w:rFonts w:ascii="Roboto" w:hAnsi="Roboto"/>
-          <w:color w:val="3C4043"/>
-          <w:spacing w:val="3"/>
-          <w:sz w:val="21"/>
-          <w:szCs w:val="21"/>
-          <w:shd w:val="clear" w:color="auto" w:fill="FFFFFF"/>
-        </w:rPr>
-        <w:t>đơn</w:t>
-      </w:r>
-      <w:proofErr w:type="spellEnd"/>
-      <w:r>
-        <w:rPr>
-          <w:rFonts w:ascii="Roboto" w:hAnsi="Roboto"/>
-          <w:color w:val="3C4043"/>
-          <w:spacing w:val="3"/>
-          <w:sz w:val="21"/>
-          <w:szCs w:val="21"/>
-          <w:shd w:val="clear" w:color="auto" w:fill="FFFFFF"/>
-        </w:rPr>
-        <w:t xml:space="preserve"> </w:t>
-      </w:r>
-      <w:proofErr w:type="spellStart"/>
-      <w:r>
-        <w:rPr>
-          <w:rFonts w:ascii="Roboto" w:hAnsi="Roboto"/>
-          <w:color w:val="3C4043"/>
-          <w:spacing w:val="3"/>
-          <w:sz w:val="21"/>
-          <w:szCs w:val="21"/>
-          <w:shd w:val="clear" w:color="auto" w:fill="FFFFFF"/>
-        </w:rPr>
-        <w:t>hàng</w:t>
-      </w:r>
-      <w:proofErr w:type="spellEnd"/>
-      <w:r>
-        <w:rPr>
-          <w:rFonts w:ascii="Roboto" w:hAnsi="Roboto"/>
-          <w:color w:val="3C4043"/>
-          <w:spacing w:val="3"/>
-          <w:sz w:val="21"/>
-          <w:szCs w:val="21"/>
-        </w:rPr>
-        <w:br/>
-      </w:r>
-      <w:r>
-        <w:rPr>
-          <w:rFonts w:ascii="Roboto" w:hAnsi="Roboto"/>
-          <w:color w:val="3C4043"/>
-          <w:spacing w:val="3"/>
-          <w:sz w:val="21"/>
-          <w:szCs w:val="21"/>
-          <w:shd w:val="clear" w:color="auto" w:fill="FFFFFF"/>
-        </w:rPr>
         <w:t xml:space="preserve">    </w:t>
       </w:r>
       <w:r>
@@ -2800,6 +3300,7 @@
           <w:spacing w:val="3"/>
           <w:sz w:val="21"/>
           <w:szCs w:val="21"/>
+          <w:highlight w:val="yellow"/>
           <w:shd w:val="clear" w:color="auto" w:fill="FFFFFF"/>
         </w:rPr>
         <w:t xml:space="preserve">+ </w:t>
@@ -2812,519 +3313,7 @@
           <w:spacing w:val="3"/>
           <w:sz w:val="21"/>
           <w:szCs w:val="21"/>
-          <w:shd w:val="clear" w:color="auto" w:fill="FFFFFF"/>
-        </w:rPr>
-        <w:t>Hủy</w:t>
-      </w:r>
-      <w:proofErr w:type="spellEnd"/>
-      <w:r>
-        <w:rPr>
-          <w:rFonts w:ascii="Roboto" w:hAnsi="Roboto"/>
-          <w:color w:val="3C4043"/>
-          <w:spacing w:val="3"/>
-          <w:sz w:val="21"/>
-          <w:szCs w:val="21"/>
-          <w:shd w:val="clear" w:color="auto" w:fill="FFFFFF"/>
-        </w:rPr>
-        <w:t xml:space="preserve"> </w:t>
-      </w:r>
-      <w:proofErr w:type="spellStart"/>
-      <w:r>
-        <w:rPr>
-          <w:rFonts w:ascii="Roboto" w:hAnsi="Roboto"/>
-          <w:color w:val="3C4043"/>
-          <w:spacing w:val="3"/>
-          <w:sz w:val="21"/>
-          <w:szCs w:val="21"/>
-          <w:shd w:val="clear" w:color="auto" w:fill="FFFFFF"/>
-        </w:rPr>
-        <w:t>đơn</w:t>
-      </w:r>
-      <w:proofErr w:type="spellEnd"/>
-      <w:r>
-        <w:rPr>
-          <w:rFonts w:ascii="Roboto" w:hAnsi="Roboto"/>
-          <w:color w:val="3C4043"/>
-          <w:spacing w:val="3"/>
-          <w:sz w:val="21"/>
-          <w:szCs w:val="21"/>
-          <w:shd w:val="clear" w:color="auto" w:fill="FFFFFF"/>
-        </w:rPr>
-        <w:t xml:space="preserve"> </w:t>
-      </w:r>
-      <w:proofErr w:type="spellStart"/>
-      <w:r>
-        <w:rPr>
-          <w:rFonts w:ascii="Roboto" w:hAnsi="Roboto"/>
-          <w:color w:val="3C4043"/>
-          <w:spacing w:val="3"/>
-          <w:sz w:val="21"/>
-          <w:szCs w:val="21"/>
-          <w:shd w:val="clear" w:color="auto" w:fill="FFFFFF"/>
-        </w:rPr>
-        <w:t>hàng</w:t>
-      </w:r>
-      <w:proofErr w:type="spellEnd"/>
-      <w:r>
-        <w:rPr>
-          <w:rFonts w:ascii="Roboto" w:hAnsi="Roboto"/>
-          <w:color w:val="3C4043"/>
-          <w:spacing w:val="3"/>
-          <w:sz w:val="21"/>
-          <w:szCs w:val="21"/>
-        </w:rPr>
-        <w:br/>
-      </w:r>
-      <w:r>
-        <w:rPr>
-          <w:rFonts w:ascii="Roboto" w:hAnsi="Roboto"/>
-          <w:color w:val="3C4043"/>
-          <w:spacing w:val="3"/>
-          <w:sz w:val="21"/>
-          <w:szCs w:val="21"/>
-        </w:rPr>
-        <w:br/>
-      </w:r>
-      <w:r>
-        <w:rPr>
-          <w:rFonts w:ascii="Roboto" w:hAnsi="Roboto"/>
-          <w:color w:val="3C4043"/>
-          <w:spacing w:val="3"/>
-          <w:sz w:val="21"/>
-          <w:szCs w:val="21"/>
-          <w:shd w:val="clear" w:color="auto" w:fill="FFFFFF"/>
-        </w:rPr>
-        <w:t>2. Admin</w:t>
-      </w:r>
-      <w:r>
-        <w:rPr>
-          <w:rFonts w:ascii="Roboto" w:hAnsi="Roboto"/>
-          <w:color w:val="3C4043"/>
-          <w:spacing w:val="3"/>
-          <w:sz w:val="21"/>
-          <w:szCs w:val="21"/>
-        </w:rPr>
-        <w:br/>
-      </w:r>
-      <w:r>
-        <w:rPr>
-          <w:rFonts w:ascii="Roboto" w:hAnsi="Roboto"/>
-          <w:color w:val="3C4043"/>
-          <w:spacing w:val="3"/>
-          <w:sz w:val="21"/>
-          <w:szCs w:val="21"/>
-          <w:shd w:val="clear" w:color="auto" w:fill="FFFFFF"/>
-        </w:rPr>
-        <w:t xml:space="preserve">- Trang </w:t>
-      </w:r>
-      <w:proofErr w:type="spellStart"/>
-      <w:r>
-        <w:rPr>
-          <w:rFonts w:ascii="Roboto" w:hAnsi="Roboto"/>
-          <w:color w:val="3C4043"/>
-          <w:spacing w:val="3"/>
-          <w:sz w:val="21"/>
-          <w:szCs w:val="21"/>
-          <w:shd w:val="clear" w:color="auto" w:fill="FFFFFF"/>
-        </w:rPr>
-        <w:t>quản</w:t>
-      </w:r>
-      <w:proofErr w:type="spellEnd"/>
-      <w:r>
-        <w:rPr>
-          <w:rFonts w:ascii="Roboto" w:hAnsi="Roboto"/>
-          <w:color w:val="3C4043"/>
-          <w:spacing w:val="3"/>
-          <w:sz w:val="21"/>
-          <w:szCs w:val="21"/>
-          <w:shd w:val="clear" w:color="auto" w:fill="FFFFFF"/>
-        </w:rPr>
-        <w:t xml:space="preserve"> </w:t>
-      </w:r>
-      <w:proofErr w:type="spellStart"/>
-      <w:r>
-        <w:rPr>
-          <w:rFonts w:ascii="Roboto" w:hAnsi="Roboto"/>
-          <w:color w:val="3C4043"/>
-          <w:spacing w:val="3"/>
-          <w:sz w:val="21"/>
-          <w:szCs w:val="21"/>
-          <w:shd w:val="clear" w:color="auto" w:fill="FFFFFF"/>
-        </w:rPr>
-        <w:t>ly</w:t>
-      </w:r>
-      <w:proofErr w:type="spellEnd"/>
-      <w:r>
-        <w:rPr>
-          <w:rFonts w:ascii="Roboto" w:hAnsi="Roboto"/>
-          <w:color w:val="3C4043"/>
-          <w:spacing w:val="3"/>
-          <w:sz w:val="21"/>
-          <w:szCs w:val="21"/>
-          <w:shd w:val="clear" w:color="auto" w:fill="FFFFFF"/>
-        </w:rPr>
-        <w:t xml:space="preserve">́ </w:t>
-      </w:r>
-      <w:proofErr w:type="spellStart"/>
-      <w:r>
-        <w:rPr>
-          <w:rFonts w:ascii="Roboto" w:hAnsi="Roboto"/>
-          <w:color w:val="3C4043"/>
-          <w:spacing w:val="3"/>
-          <w:sz w:val="21"/>
-          <w:szCs w:val="21"/>
-          <w:shd w:val="clear" w:color="auto" w:fill="FFFFFF"/>
-        </w:rPr>
-        <w:t>danh</w:t>
-      </w:r>
-      <w:proofErr w:type="spellEnd"/>
-      <w:r>
-        <w:rPr>
-          <w:rFonts w:ascii="Roboto" w:hAnsi="Roboto"/>
-          <w:color w:val="3C4043"/>
-          <w:spacing w:val="3"/>
-          <w:sz w:val="21"/>
-          <w:szCs w:val="21"/>
-          <w:shd w:val="clear" w:color="auto" w:fill="FFFFFF"/>
-        </w:rPr>
-        <w:t xml:space="preserve"> </w:t>
-      </w:r>
-      <w:proofErr w:type="spellStart"/>
-      <w:r>
-        <w:rPr>
-          <w:rFonts w:ascii="Roboto" w:hAnsi="Roboto"/>
-          <w:color w:val="3C4043"/>
-          <w:spacing w:val="3"/>
-          <w:sz w:val="21"/>
-          <w:szCs w:val="21"/>
-          <w:shd w:val="clear" w:color="auto" w:fill="FFFFFF"/>
-        </w:rPr>
-        <w:t>mục</w:t>
-      </w:r>
-      <w:proofErr w:type="spellEnd"/>
-      <w:r>
-        <w:rPr>
-          <w:rFonts w:ascii="Roboto" w:hAnsi="Roboto"/>
-          <w:color w:val="3C4043"/>
-          <w:spacing w:val="3"/>
-          <w:sz w:val="21"/>
-          <w:szCs w:val="21"/>
-        </w:rPr>
-        <w:br/>
-      </w:r>
-      <w:r>
-        <w:rPr>
-          <w:rFonts w:ascii="Roboto" w:hAnsi="Roboto"/>
-          <w:color w:val="3C4043"/>
-          <w:spacing w:val="3"/>
-          <w:sz w:val="21"/>
-          <w:szCs w:val="21"/>
-          <w:shd w:val="clear" w:color="auto" w:fill="FFFFFF"/>
-        </w:rPr>
-        <w:t xml:space="preserve">    + </w:t>
-      </w:r>
-      <w:proofErr w:type="spellStart"/>
-      <w:r>
-        <w:rPr>
-          <w:rFonts w:ascii="Roboto" w:hAnsi="Roboto"/>
-          <w:color w:val="3C4043"/>
-          <w:spacing w:val="3"/>
-          <w:sz w:val="21"/>
-          <w:szCs w:val="21"/>
-          <w:shd w:val="clear" w:color="auto" w:fill="FFFFFF"/>
-        </w:rPr>
-        <w:t>Xóa</w:t>
-      </w:r>
-      <w:proofErr w:type="spellEnd"/>
-      <w:r>
-        <w:rPr>
-          <w:rFonts w:ascii="Roboto" w:hAnsi="Roboto"/>
-          <w:color w:val="3C4043"/>
-          <w:spacing w:val="3"/>
-          <w:sz w:val="21"/>
-          <w:szCs w:val="21"/>
-          <w:shd w:val="clear" w:color="auto" w:fill="FFFFFF"/>
-        </w:rPr>
-        <w:t xml:space="preserve"> </w:t>
-      </w:r>
-      <w:proofErr w:type="spellStart"/>
-      <w:r>
-        <w:rPr>
-          <w:rFonts w:ascii="Roboto" w:hAnsi="Roboto"/>
-          <w:color w:val="3C4043"/>
-          <w:spacing w:val="3"/>
-          <w:sz w:val="21"/>
-          <w:szCs w:val="21"/>
-          <w:shd w:val="clear" w:color="auto" w:fill="FFFFFF"/>
-        </w:rPr>
-        <w:t>danh</w:t>
-      </w:r>
-      <w:proofErr w:type="spellEnd"/>
-      <w:r>
-        <w:rPr>
-          <w:rFonts w:ascii="Roboto" w:hAnsi="Roboto"/>
-          <w:color w:val="3C4043"/>
-          <w:spacing w:val="3"/>
-          <w:sz w:val="21"/>
-          <w:szCs w:val="21"/>
-          <w:shd w:val="clear" w:color="auto" w:fill="FFFFFF"/>
-        </w:rPr>
-        <w:t xml:space="preserve"> </w:t>
-      </w:r>
-      <w:proofErr w:type="spellStart"/>
-      <w:r>
-        <w:rPr>
-          <w:rFonts w:ascii="Roboto" w:hAnsi="Roboto"/>
-          <w:color w:val="3C4043"/>
-          <w:spacing w:val="3"/>
-          <w:sz w:val="21"/>
-          <w:szCs w:val="21"/>
-          <w:shd w:val="clear" w:color="auto" w:fill="FFFFFF"/>
-        </w:rPr>
-        <w:t>mục</w:t>
-      </w:r>
-      <w:proofErr w:type="spellEnd"/>
-      <w:r>
-        <w:rPr>
-          <w:rFonts w:ascii="Roboto" w:hAnsi="Roboto"/>
-          <w:color w:val="3C4043"/>
-          <w:spacing w:val="3"/>
-          <w:sz w:val="21"/>
-          <w:szCs w:val="21"/>
-        </w:rPr>
-        <w:br/>
-      </w:r>
-      <w:r>
-        <w:rPr>
-          <w:rFonts w:ascii="Roboto" w:hAnsi="Roboto"/>
-          <w:color w:val="3C4043"/>
-          <w:spacing w:val="3"/>
-          <w:sz w:val="21"/>
-          <w:szCs w:val="21"/>
-          <w:shd w:val="clear" w:color="auto" w:fill="FFFFFF"/>
-        </w:rPr>
-        <w:t xml:space="preserve">- Trang </w:t>
-      </w:r>
-      <w:proofErr w:type="spellStart"/>
-      <w:r>
-        <w:rPr>
-          <w:rFonts w:ascii="Roboto" w:hAnsi="Roboto"/>
-          <w:color w:val="3C4043"/>
-          <w:spacing w:val="3"/>
-          <w:sz w:val="21"/>
-          <w:szCs w:val="21"/>
-          <w:shd w:val="clear" w:color="auto" w:fill="FFFFFF"/>
-        </w:rPr>
-        <w:t>quản</w:t>
-      </w:r>
-      <w:proofErr w:type="spellEnd"/>
-      <w:r>
-        <w:rPr>
-          <w:rFonts w:ascii="Roboto" w:hAnsi="Roboto"/>
-          <w:color w:val="3C4043"/>
-          <w:spacing w:val="3"/>
-          <w:sz w:val="21"/>
-          <w:szCs w:val="21"/>
-          <w:shd w:val="clear" w:color="auto" w:fill="FFFFFF"/>
-        </w:rPr>
-        <w:t xml:space="preserve"> </w:t>
-      </w:r>
-      <w:proofErr w:type="spellStart"/>
-      <w:r>
-        <w:rPr>
-          <w:rFonts w:ascii="Roboto" w:hAnsi="Roboto"/>
-          <w:color w:val="3C4043"/>
-          <w:spacing w:val="3"/>
-          <w:sz w:val="21"/>
-          <w:szCs w:val="21"/>
-          <w:shd w:val="clear" w:color="auto" w:fill="FFFFFF"/>
-        </w:rPr>
-        <w:t>ly</w:t>
-      </w:r>
-      <w:proofErr w:type="spellEnd"/>
-      <w:r>
-        <w:rPr>
-          <w:rFonts w:ascii="Roboto" w:hAnsi="Roboto"/>
-          <w:color w:val="3C4043"/>
-          <w:spacing w:val="3"/>
-          <w:sz w:val="21"/>
-          <w:szCs w:val="21"/>
-          <w:shd w:val="clear" w:color="auto" w:fill="FFFFFF"/>
-        </w:rPr>
-        <w:t xml:space="preserve">́ </w:t>
-      </w:r>
-      <w:proofErr w:type="spellStart"/>
-      <w:r>
-        <w:rPr>
-          <w:rFonts w:ascii="Roboto" w:hAnsi="Roboto"/>
-          <w:color w:val="3C4043"/>
-          <w:spacing w:val="3"/>
-          <w:sz w:val="21"/>
-          <w:szCs w:val="21"/>
-          <w:shd w:val="clear" w:color="auto" w:fill="FFFFFF"/>
-        </w:rPr>
-        <w:t>sản</w:t>
-      </w:r>
-      <w:proofErr w:type="spellEnd"/>
-      <w:r>
-        <w:rPr>
-          <w:rFonts w:ascii="Roboto" w:hAnsi="Roboto"/>
-          <w:color w:val="3C4043"/>
-          <w:spacing w:val="3"/>
-          <w:sz w:val="21"/>
-          <w:szCs w:val="21"/>
-          <w:shd w:val="clear" w:color="auto" w:fill="FFFFFF"/>
-        </w:rPr>
-        <w:t xml:space="preserve"> </w:t>
-      </w:r>
-      <w:proofErr w:type="spellStart"/>
-      <w:r>
-        <w:rPr>
-          <w:rFonts w:ascii="Roboto" w:hAnsi="Roboto"/>
-          <w:color w:val="3C4043"/>
-          <w:spacing w:val="3"/>
-          <w:sz w:val="21"/>
-          <w:szCs w:val="21"/>
-          <w:shd w:val="clear" w:color="auto" w:fill="FFFFFF"/>
-        </w:rPr>
-        <w:t>phẩm</w:t>
-      </w:r>
-      <w:proofErr w:type="spellEnd"/>
-      <w:r>
-        <w:rPr>
-          <w:rFonts w:ascii="Roboto" w:hAnsi="Roboto"/>
-          <w:color w:val="3C4043"/>
-          <w:spacing w:val="3"/>
-          <w:sz w:val="21"/>
-          <w:szCs w:val="21"/>
-        </w:rPr>
-        <w:br/>
-      </w:r>
-      <w:r>
-        <w:rPr>
-          <w:rFonts w:ascii="Roboto" w:hAnsi="Roboto"/>
-          <w:color w:val="3C4043"/>
-          <w:spacing w:val="3"/>
-          <w:sz w:val="21"/>
-          <w:szCs w:val="21"/>
-          <w:shd w:val="clear" w:color="auto" w:fill="FFFFFF"/>
-        </w:rPr>
-        <w:t xml:space="preserve">- Trang </w:t>
-      </w:r>
-      <w:proofErr w:type="spellStart"/>
-      <w:r>
-        <w:rPr>
-          <w:rFonts w:ascii="Roboto" w:hAnsi="Roboto"/>
-          <w:color w:val="3C4043"/>
-          <w:spacing w:val="3"/>
-          <w:sz w:val="21"/>
-          <w:szCs w:val="21"/>
-          <w:shd w:val="clear" w:color="auto" w:fill="FFFFFF"/>
-        </w:rPr>
-        <w:t>quản</w:t>
-      </w:r>
-      <w:proofErr w:type="spellEnd"/>
-      <w:r>
-        <w:rPr>
-          <w:rFonts w:ascii="Roboto" w:hAnsi="Roboto"/>
-          <w:color w:val="3C4043"/>
-          <w:spacing w:val="3"/>
-          <w:sz w:val="21"/>
-          <w:szCs w:val="21"/>
-          <w:shd w:val="clear" w:color="auto" w:fill="FFFFFF"/>
-        </w:rPr>
-        <w:t xml:space="preserve"> </w:t>
-      </w:r>
-      <w:proofErr w:type="spellStart"/>
-      <w:r>
-        <w:rPr>
-          <w:rFonts w:ascii="Roboto" w:hAnsi="Roboto"/>
-          <w:color w:val="3C4043"/>
-          <w:spacing w:val="3"/>
-          <w:sz w:val="21"/>
-          <w:szCs w:val="21"/>
-          <w:shd w:val="clear" w:color="auto" w:fill="FFFFFF"/>
-        </w:rPr>
-        <w:t>ly</w:t>
-      </w:r>
-      <w:proofErr w:type="spellEnd"/>
-      <w:r>
-        <w:rPr>
-          <w:rFonts w:ascii="Roboto" w:hAnsi="Roboto"/>
-          <w:color w:val="3C4043"/>
-          <w:spacing w:val="3"/>
-          <w:sz w:val="21"/>
-          <w:szCs w:val="21"/>
-          <w:shd w:val="clear" w:color="auto" w:fill="FFFFFF"/>
-        </w:rPr>
-        <w:t xml:space="preserve">́ </w:t>
-      </w:r>
-      <w:proofErr w:type="spellStart"/>
-      <w:r>
-        <w:rPr>
-          <w:rFonts w:ascii="Roboto" w:hAnsi="Roboto"/>
-          <w:color w:val="3C4043"/>
-          <w:spacing w:val="3"/>
-          <w:sz w:val="21"/>
-          <w:szCs w:val="21"/>
-          <w:shd w:val="clear" w:color="auto" w:fill="FFFFFF"/>
-        </w:rPr>
-        <w:t>tài</w:t>
-      </w:r>
-      <w:proofErr w:type="spellEnd"/>
-      <w:r>
-        <w:rPr>
-          <w:rFonts w:ascii="Roboto" w:hAnsi="Roboto"/>
-          <w:color w:val="3C4043"/>
-          <w:spacing w:val="3"/>
-          <w:sz w:val="21"/>
-          <w:szCs w:val="21"/>
-          <w:shd w:val="clear" w:color="auto" w:fill="FFFFFF"/>
-        </w:rPr>
-        <w:t xml:space="preserve"> </w:t>
-      </w:r>
-      <w:proofErr w:type="spellStart"/>
-      <w:r>
-        <w:rPr>
-          <w:rFonts w:ascii="Roboto" w:hAnsi="Roboto"/>
-          <w:color w:val="3C4043"/>
-          <w:spacing w:val="3"/>
-          <w:sz w:val="21"/>
-          <w:szCs w:val="21"/>
-          <w:shd w:val="clear" w:color="auto" w:fill="FFFFFF"/>
-        </w:rPr>
-        <w:t>khoản</w:t>
-      </w:r>
-      <w:proofErr w:type="spellEnd"/>
-      <w:r>
-        <w:rPr>
-          <w:rFonts w:ascii="Roboto" w:hAnsi="Roboto"/>
-          <w:color w:val="3C4043"/>
-          <w:spacing w:val="3"/>
-          <w:sz w:val="21"/>
-          <w:szCs w:val="21"/>
-        </w:rPr>
-        <w:br/>
-      </w:r>
-      <w:r>
-        <w:rPr>
-          <w:rFonts w:ascii="Roboto" w:hAnsi="Roboto"/>
-          <w:color w:val="3C4043"/>
-          <w:spacing w:val="3"/>
-          <w:sz w:val="21"/>
-          <w:szCs w:val="21"/>
-          <w:shd w:val="clear" w:color="auto" w:fill="FFFFFF"/>
-        </w:rPr>
-        <w:t xml:space="preserve">    + </w:t>
-      </w:r>
-      <w:proofErr w:type="spellStart"/>
-      <w:r>
-        <w:rPr>
-          <w:rFonts w:ascii="Roboto" w:hAnsi="Roboto"/>
-          <w:color w:val="3C4043"/>
-          <w:spacing w:val="3"/>
-          <w:sz w:val="21"/>
-          <w:szCs w:val="21"/>
+          <w:highlight w:val="yellow"/>
           <w:shd w:val="clear" w:color="auto" w:fill="FFFFFF"/>
         </w:rPr>
         <w:t>Không</w:t>
@@ -3337,18 +3326,20 @@
           <w:spacing w:val="3"/>
           <w:sz w:val="21"/>
           <w:szCs w:val="21"/>
-          <w:shd w:val="clear" w:color="auto" w:fill="FFFFFF"/>
-        </w:rPr>
-        <w:t xml:space="preserve"> </w:t>
-      </w:r>
-      <w:proofErr w:type="spellStart"/>
-      <w:r>
-        <w:rPr>
-          <w:rFonts w:ascii="Roboto" w:hAnsi="Roboto"/>
-          <w:color w:val="3C4043"/>
-          <w:spacing w:val="3"/>
-          <w:sz w:val="21"/>
-          <w:szCs w:val="21"/>
+          <w:highlight w:val="yellow"/>
+          <w:shd w:val="clear" w:color="auto" w:fill="FFFFFF"/>
+        </w:rPr>
+        <w:t xml:space="preserve"> </w:t>
+      </w:r>
+      <w:proofErr w:type="spellStart"/>
+      <w:r>
+        <w:rPr>
+          <w:rFonts w:ascii="Roboto" w:hAnsi="Roboto"/>
+          <w:color w:val="3C4043"/>
+          <w:spacing w:val="3"/>
+          <w:sz w:val="21"/>
+          <w:szCs w:val="21"/>
+          <w:highlight w:val="yellow"/>
           <w:shd w:val="clear" w:color="auto" w:fill="FFFFFF"/>
         </w:rPr>
         <w:t>xóa</w:t>
@@ -3361,18 +3352,20 @@
           <w:spacing w:val="3"/>
           <w:sz w:val="21"/>
           <w:szCs w:val="21"/>
-          <w:shd w:val="clear" w:color="auto" w:fill="FFFFFF"/>
-        </w:rPr>
-        <w:t xml:space="preserve"> </w:t>
-      </w:r>
-      <w:proofErr w:type="spellStart"/>
-      <w:r>
-        <w:rPr>
-          <w:rFonts w:ascii="Roboto" w:hAnsi="Roboto"/>
-          <w:color w:val="3C4043"/>
-          <w:spacing w:val="3"/>
-          <w:sz w:val="21"/>
-          <w:szCs w:val="21"/>
+          <w:highlight w:val="yellow"/>
+          <w:shd w:val="clear" w:color="auto" w:fill="FFFFFF"/>
+        </w:rPr>
+        <w:t xml:space="preserve"> </w:t>
+      </w:r>
+      <w:proofErr w:type="spellStart"/>
+      <w:r>
+        <w:rPr>
+          <w:rFonts w:ascii="Roboto" w:hAnsi="Roboto"/>
+          <w:color w:val="3C4043"/>
+          <w:spacing w:val="3"/>
+          <w:sz w:val="21"/>
+          <w:szCs w:val="21"/>
+          <w:highlight w:val="yellow"/>
           <w:shd w:val="clear" w:color="auto" w:fill="FFFFFF"/>
         </w:rPr>
         <w:t>tk</w:t>
@@ -3385,6 +3378,7 @@
           <w:spacing w:val="3"/>
           <w:sz w:val="21"/>
           <w:szCs w:val="21"/>
+          <w:highlight w:val="yellow"/>
           <w:shd w:val="clear" w:color="auto" w:fill="FFFFFF"/>
         </w:rPr>
         <w:t xml:space="preserve"> admin</w:t>

</xml_diff>